<commit_message>
104. Maximum Depth of Binary Tree Easy leetcode
</commit_message>
<xml_diff>
--- a/Tree/binary Tree.docx
+++ b/Tree/binary Tree.docx
@@ -20,7 +20,29 @@
           <w:color w:val="212121"/>
           <w:shd w:val="clear" w:color="auto" w:fill="FFFFFF"/>
         </w:rPr>
-        <w:t>94. Binary Tree Inorder Traversal</w:t>
+        <w:t xml:space="preserve">94. Binary Tree </w:t>
+      </w:r>
+      <w:proofErr w:type="spellStart"/>
+      <w:r>
+        <w:rPr>
+          <w:rFonts w:ascii="Segoe UI" w:hAnsi="Segoe UI" w:cs="Segoe UI"/>
+          <w:b/>
+          <w:bCs/>
+          <w:color w:val="212121"/>
+          <w:shd w:val="clear" w:color="auto" w:fill="FFFFFF"/>
+        </w:rPr>
+        <w:t>Inorder</w:t>
+      </w:r>
+      <w:proofErr w:type="spellEnd"/>
+      <w:r>
+        <w:rPr>
+          <w:rFonts w:ascii="Segoe UI" w:hAnsi="Segoe UI" w:cs="Segoe UI"/>
+          <w:b/>
+          <w:bCs/>
+          <w:color w:val="212121"/>
+          <w:shd w:val="clear" w:color="auto" w:fill="FFFFFF"/>
+        </w:rPr>
+        <w:t xml:space="preserve"> Traversal</w:t>
       </w:r>
     </w:p>
     <w:p>
@@ -71,7 +93,31 @@
           <w:szCs w:val="21"/>
           <w:shd w:val="clear" w:color="auto" w:fill="FFFFFF"/>
         </w:rPr>
-        <w:t>the inorder traversal of its nodes' values</w:t>
+        <w:t xml:space="preserve">the </w:t>
+      </w:r>
+      <w:proofErr w:type="spellStart"/>
+      <w:r>
+        <w:rPr>
+          <w:rStyle w:val="Emphasis"/>
+          <w:rFonts w:ascii="Segoe UI" w:hAnsi="Segoe UI" w:cs="Segoe UI"/>
+          <w:color w:val="263238"/>
+          <w:sz w:val="21"/>
+          <w:szCs w:val="21"/>
+          <w:shd w:val="clear" w:color="auto" w:fill="FFFFFF"/>
+        </w:rPr>
+        <w:t>inorder</w:t>
+      </w:r>
+      <w:proofErr w:type="spellEnd"/>
+      <w:r>
+        <w:rPr>
+          <w:rStyle w:val="Emphasis"/>
+          <w:rFonts w:ascii="Segoe UI" w:hAnsi="Segoe UI" w:cs="Segoe UI"/>
+          <w:color w:val="263238"/>
+          <w:sz w:val="21"/>
+          <w:szCs w:val="21"/>
+          <w:shd w:val="clear" w:color="auto" w:fill="FFFFFF"/>
+        </w:rPr>
+        <w:t xml:space="preserve"> traversal of its nodes' values</w:t>
       </w:r>
       <w:r>
         <w:rPr>
@@ -555,23 +601,79 @@
     </w:p>
     <w:p>
       <w:r>
-        <w:t xml:space="preserve"> * function TreeNode(val, left, right) {</w:t>
-      </w:r>
-    </w:p>
-    <w:p>
-      <w:r>
-        <w:t xml:space="preserve"> *     this.val = (val===undefined ? 0 : val)</w:t>
+        <w:t xml:space="preserve"> * function </w:t>
+      </w:r>
+      <w:proofErr w:type="spellStart"/>
+      <w:r>
+        <w:t>TreeNode</w:t>
+      </w:r>
+      <w:proofErr w:type="spellEnd"/>
+      <w:r>
+        <w:t>(</w:t>
+      </w:r>
+      <w:proofErr w:type="spellStart"/>
+      <w:r>
+        <w:t>val</w:t>
+      </w:r>
+      <w:proofErr w:type="spellEnd"/>
+      <w:r>
+        <w:t>, left, right) {</w:t>
+      </w:r>
+    </w:p>
+    <w:p>
+      <w:r>
+        <w:t xml:space="preserve"> *     </w:t>
+      </w:r>
+      <w:proofErr w:type="spellStart"/>
+      <w:r>
+        <w:t>this.val</w:t>
+      </w:r>
+      <w:proofErr w:type="spellEnd"/>
+      <w:r>
+        <w:t xml:space="preserve"> = (</w:t>
+      </w:r>
+      <w:proofErr w:type="spellStart"/>
+      <w:r>
+        <w:t>val</w:t>
+      </w:r>
+      <w:proofErr w:type="spellEnd"/>
+      <w:r>
+        <w:t xml:space="preserve">===undefined ? 0 : </w:t>
+      </w:r>
+      <w:proofErr w:type="spellStart"/>
+      <w:r>
+        <w:t>val</w:t>
+      </w:r>
+      <w:proofErr w:type="spellEnd"/>
+      <w:r>
+        <w:t>)</w:t>
       </w:r>
     </w:p>
     <w:p>
       <w:r>
         <w:lastRenderedPageBreak/>
-        <w:t xml:space="preserve"> *     this.left = (left===undefined ? null : left)</w:t>
-      </w:r>
-    </w:p>
-    <w:p>
-      <w:r>
-        <w:t xml:space="preserve"> *     this.right = (right===undefined ? null : right)</w:t>
+        <w:t xml:space="preserve"> *     </w:t>
+      </w:r>
+      <w:proofErr w:type="spellStart"/>
+      <w:r>
+        <w:t>this.left</w:t>
+      </w:r>
+      <w:proofErr w:type="spellEnd"/>
+      <w:r>
+        <w:t xml:space="preserve"> = (left===undefined ? null : left)</w:t>
+      </w:r>
+    </w:p>
+    <w:p>
+      <w:r>
+        <w:t xml:space="preserve"> *     </w:t>
+      </w:r>
+      <w:proofErr w:type="spellStart"/>
+      <w:r>
+        <w:t>this.right</w:t>
+      </w:r>
+      <w:proofErr w:type="spellEnd"/>
+      <w:r>
+        <w:t xml:space="preserve"> = (right===undefined ? null : right)</w:t>
       </w:r>
     </w:p>
     <w:p>
@@ -591,7 +693,15 @@
     </w:p>
     <w:p>
       <w:r>
-        <w:t xml:space="preserve"> * @param {TreeNode} root</w:t>
+        <w:t xml:space="preserve"> * @param {</w:t>
+      </w:r>
+      <w:proofErr w:type="spellStart"/>
+      <w:r>
+        <w:t>TreeNode</w:t>
+      </w:r>
+      <w:proofErr w:type="spellEnd"/>
+      <w:r>
+        <w:t>} root</w:t>
       </w:r>
     </w:p>
     <w:p>
@@ -606,7 +716,15 @@
     </w:p>
     <w:p>
       <w:r>
-        <w:t>var inorderTraversal = function(root) {</w:t>
+        <w:t xml:space="preserve">var </w:t>
+      </w:r>
+      <w:proofErr w:type="spellStart"/>
+      <w:r>
+        <w:t>inorderTraversal</w:t>
+      </w:r>
+      <w:proofErr w:type="spellEnd"/>
+      <w:r>
+        <w:t xml:space="preserve"> = function(root) {</w:t>
       </w:r>
     </w:p>
     <w:p>
@@ -616,7 +734,23 @@
     </w:p>
     <w:p>
       <w:r>
-        <w:t xml:space="preserve">    inorder(root,result);</w:t>
+        <w:t xml:space="preserve">    </w:t>
+      </w:r>
+      <w:proofErr w:type="spellStart"/>
+      <w:r>
+        <w:t>inorder</w:t>
+      </w:r>
+      <w:proofErr w:type="spellEnd"/>
+      <w:r>
+        <w:t>(</w:t>
+      </w:r>
+      <w:proofErr w:type="spellStart"/>
+      <w:r>
+        <w:t>root,result</w:t>
+      </w:r>
+      <w:proofErr w:type="spellEnd"/>
+      <w:r>
+        <w:t>);</w:t>
       </w:r>
     </w:p>
     <w:p>
@@ -632,7 +766,15 @@
     <w:p/>
     <w:p>
       <w:r>
-        <w:t>function inorder(root, result){</w:t>
+        <w:t xml:space="preserve">function </w:t>
+      </w:r>
+      <w:proofErr w:type="spellStart"/>
+      <w:r>
+        <w:t>inorder</w:t>
+      </w:r>
+      <w:proofErr w:type="spellEnd"/>
+      <w:r>
+        <w:t>(root, result){</w:t>
       </w:r>
     </w:p>
     <w:p>
@@ -642,22 +784,618 @@
     </w:p>
     <w:p>
       <w:r>
-        <w:t xml:space="preserve">    inorder(root.left,result);</w:t>
-      </w:r>
-    </w:p>
-    <w:p>
-      <w:r>
-        <w:t xml:space="preserve">    result.push(root.val);</w:t>
-      </w:r>
-    </w:p>
-    <w:p>
-      <w:r>
-        <w:t xml:space="preserve">    inorder(root.right,result);</w:t>
+        <w:t xml:space="preserve">    </w:t>
+      </w:r>
+      <w:proofErr w:type="spellStart"/>
+      <w:r>
+        <w:t>inorder</w:t>
+      </w:r>
+      <w:proofErr w:type="spellEnd"/>
+      <w:r>
+        <w:t>(</w:t>
+      </w:r>
+      <w:proofErr w:type="spellStart"/>
+      <w:r>
+        <w:t>root.left,result</w:t>
+      </w:r>
+      <w:proofErr w:type="spellEnd"/>
+      <w:r>
+        <w:t>);</w:t>
+      </w:r>
+    </w:p>
+    <w:p>
+      <w:r>
+        <w:t xml:space="preserve">    </w:t>
+      </w:r>
+      <w:proofErr w:type="spellStart"/>
+      <w:r>
+        <w:t>result.push</w:t>
+      </w:r>
+      <w:proofErr w:type="spellEnd"/>
+      <w:r>
+        <w:t>(</w:t>
+      </w:r>
+      <w:proofErr w:type="spellStart"/>
+      <w:r>
+        <w:t>root.val</w:t>
+      </w:r>
+      <w:proofErr w:type="spellEnd"/>
+      <w:r>
+        <w:t>);</w:t>
+      </w:r>
+    </w:p>
+    <w:p>
+      <w:r>
+        <w:t xml:space="preserve">    </w:t>
+      </w:r>
+      <w:proofErr w:type="spellStart"/>
+      <w:r>
+        <w:t>inorder</w:t>
+      </w:r>
+      <w:proofErr w:type="spellEnd"/>
+      <w:r>
+        <w:t>(</w:t>
+      </w:r>
+      <w:proofErr w:type="spellStart"/>
+      <w:r>
+        <w:t>root.right,result</w:t>
+      </w:r>
+      <w:proofErr w:type="spellEnd"/>
+      <w:r>
+        <w:t>);</w:t>
       </w:r>
     </w:p>
     <w:p>
       <w:r>
         <w:t>}</w:t>
+      </w:r>
+    </w:p>
+    <w:p/>
+    <w:p/>
+    <w:p/>
+    <w:p>
+      <w:pPr>
+        <w:shd w:val="clear" w:color="auto" w:fill="FFFFFF"/>
+        <w:spacing w:after="240" w:line="240" w:lineRule="auto"/>
+        <w:rPr>
+          <w:rFonts w:ascii="Segoe UI" w:eastAsia="Times New Roman" w:hAnsi="Segoe UI" w:cs="Segoe UI"/>
+          <w:color w:val="263238"/>
+          <w:sz w:val="21"/>
+          <w:szCs w:val="21"/>
+          <w:lang w:eastAsia="en-IN"/>
+        </w:rPr>
+      </w:pPr>
+      <w:r>
+        <w:rPr>
+          <w:rFonts w:ascii="Segoe UI" w:eastAsia="Times New Roman" w:hAnsi="Segoe UI" w:cs="Segoe UI"/>
+          <w:color w:val="263238"/>
+          <w:sz w:val="21"/>
+          <w:szCs w:val="21"/>
+          <w:lang w:eastAsia="en-IN"/>
+        </w:rPr>
+        <w:t>Given the </w:t>
+      </w:r>
+      <w:r>
+        <w:rPr>
+          <w:rFonts w:ascii="Courier New" w:eastAsia="Times New Roman" w:hAnsi="Courier New" w:cs="Courier New"/>
+          <w:color w:val="546E7A"/>
+          <w:sz w:val="20"/>
+          <w:szCs w:val="20"/>
+          <w:shd w:val="clear" w:color="auto" w:fill="F7F9FA"/>
+          <w:lang w:eastAsia="en-IN"/>
+        </w:rPr>
+        <w:t>root</w:t>
+      </w:r>
+      <w:r>
+        <w:rPr>
+          <w:rFonts w:ascii="Segoe UI" w:eastAsia="Times New Roman" w:hAnsi="Segoe UI" w:cs="Segoe UI"/>
+          <w:color w:val="263238"/>
+          <w:sz w:val="21"/>
+          <w:szCs w:val="21"/>
+          <w:lang w:eastAsia="en-IN"/>
+        </w:rPr>
+        <w:t> of a binary tree, return </w:t>
+      </w:r>
+      <w:r>
+        <w:rPr>
+          <w:rFonts w:ascii="Segoe UI" w:eastAsia="Times New Roman" w:hAnsi="Segoe UI" w:cs="Segoe UI"/>
+          <w:i/>
+          <w:iCs/>
+          <w:color w:val="263238"/>
+          <w:sz w:val="21"/>
+          <w:szCs w:val="21"/>
+          <w:lang w:eastAsia="en-IN"/>
+        </w:rPr>
+        <w:t>its maximum depth</w:t>
+      </w:r>
+      <w:r>
+        <w:rPr>
+          <w:rFonts w:ascii="Segoe UI" w:eastAsia="Times New Roman" w:hAnsi="Segoe UI" w:cs="Segoe UI"/>
+          <w:color w:val="263238"/>
+          <w:sz w:val="21"/>
+          <w:szCs w:val="21"/>
+          <w:lang w:eastAsia="en-IN"/>
+        </w:rPr>
+        <w:t>.</w:t>
+      </w:r>
+    </w:p>
+    <w:p>
+      <w:pPr>
+        <w:shd w:val="clear" w:color="auto" w:fill="FFFFFF"/>
+        <w:spacing w:after="240" w:line="240" w:lineRule="auto"/>
+        <w:rPr>
+          <w:rFonts w:ascii="Segoe UI" w:eastAsia="Times New Roman" w:hAnsi="Segoe UI" w:cs="Segoe UI"/>
+          <w:color w:val="263238"/>
+          <w:sz w:val="21"/>
+          <w:szCs w:val="21"/>
+          <w:lang w:eastAsia="en-IN"/>
+        </w:rPr>
+      </w:pPr>
+      <w:r>
+        <w:rPr>
+          <w:rFonts w:ascii="Segoe UI" w:eastAsia="Times New Roman" w:hAnsi="Segoe UI" w:cs="Segoe UI"/>
+          <w:color w:val="263238"/>
+          <w:sz w:val="21"/>
+          <w:szCs w:val="21"/>
+          <w:lang w:eastAsia="en-IN"/>
+        </w:rPr>
+        <w:t>A binary tree's </w:t>
+      </w:r>
+      <w:r>
+        <w:rPr>
+          <w:rFonts w:ascii="Segoe UI" w:eastAsia="Times New Roman" w:hAnsi="Segoe UI" w:cs="Segoe UI"/>
+          <w:b/>
+          <w:bCs/>
+          <w:color w:val="263238"/>
+          <w:sz w:val="21"/>
+          <w:szCs w:val="21"/>
+          <w:lang w:eastAsia="en-IN"/>
+        </w:rPr>
+        <w:t>maximum depth</w:t>
+      </w:r>
+      <w:r>
+        <w:rPr>
+          <w:rFonts w:ascii="Segoe UI" w:eastAsia="Times New Roman" w:hAnsi="Segoe UI" w:cs="Segoe UI"/>
+          <w:color w:val="263238"/>
+          <w:sz w:val="21"/>
+          <w:szCs w:val="21"/>
+          <w:lang w:eastAsia="en-IN"/>
+        </w:rPr>
+        <w:t> is the number of nodes along the longest path from the root node down to the farthest leaf node.</w:t>
+      </w:r>
+    </w:p>
+    <w:p>
+      <w:pPr>
+        <w:shd w:val="clear" w:color="auto" w:fill="FFFFFF"/>
+        <w:spacing w:after="240" w:line="240" w:lineRule="auto"/>
+        <w:rPr>
+          <w:rFonts w:ascii="Segoe UI" w:eastAsia="Times New Roman" w:hAnsi="Segoe UI" w:cs="Segoe UI"/>
+          <w:color w:val="263238"/>
+          <w:sz w:val="21"/>
+          <w:szCs w:val="21"/>
+          <w:lang w:eastAsia="en-IN"/>
+        </w:rPr>
+      </w:pPr>
+      <w:r>
+        <w:rPr>
+          <w:rFonts w:ascii="Segoe UI" w:eastAsia="Times New Roman" w:hAnsi="Segoe UI" w:cs="Segoe UI"/>
+          <w:color w:val="263238"/>
+          <w:sz w:val="21"/>
+          <w:szCs w:val="21"/>
+          <w:lang w:eastAsia="en-IN"/>
+        </w:rPr>
+        <w:t> </w:t>
+      </w:r>
+    </w:p>
+    <w:p>
+      <w:pPr>
+        <w:shd w:val="clear" w:color="auto" w:fill="FFFFFF"/>
+        <w:spacing w:after="240" w:line="240" w:lineRule="auto"/>
+        <w:rPr>
+          <w:rFonts w:ascii="Segoe UI" w:eastAsia="Times New Roman" w:hAnsi="Segoe UI" w:cs="Segoe UI"/>
+          <w:color w:val="263238"/>
+          <w:sz w:val="21"/>
+          <w:szCs w:val="21"/>
+          <w:lang w:eastAsia="en-IN"/>
+        </w:rPr>
+      </w:pPr>
+      <w:r>
+        <w:rPr>
+          <w:rFonts w:ascii="Segoe UI" w:eastAsia="Times New Roman" w:hAnsi="Segoe UI" w:cs="Segoe UI"/>
+          <w:b/>
+          <w:bCs/>
+          <w:color w:val="263238"/>
+          <w:sz w:val="21"/>
+          <w:szCs w:val="21"/>
+          <w:lang w:eastAsia="en-IN"/>
+        </w:rPr>
+        <w:t>Example 1:</w:t>
+      </w:r>
+    </w:p>
+    <w:p>
+      <w:pPr>
+        <w:spacing w:after="0" w:line="240" w:lineRule="auto"/>
+        <w:rPr>
+          <w:rFonts w:ascii="Times New Roman" w:eastAsia="Times New Roman" w:hAnsi="Times New Roman" w:cs="Times New Roman"/>
+          <w:sz w:val="24"/>
+          <w:szCs w:val="24"/>
+          <w:lang w:eastAsia="en-IN"/>
+        </w:rPr>
+      </w:pPr>
+      <w:r>
+        <w:rPr>
+          <w:rFonts w:ascii="Times New Roman" w:eastAsia="Times New Roman" w:hAnsi="Times New Roman" w:cs="Times New Roman"/>
+          <w:noProof/>
+          <w:sz w:val="24"/>
+          <w:szCs w:val="24"/>
+          <w:lang w:eastAsia="en-IN"/>
+        </w:rPr>
+        <w:lastRenderedPageBreak/>
+        <w:drawing>
+          <wp:inline distT="0" distB="0" distL="0" distR="0" wp14:anchorId="11D140BF" wp14:editId="5B382ADB">
+            <wp:extent cx="4017645" cy="2781300"/>
+            <wp:effectExtent l="0" t="0" r="1905" b="0"/>
+            <wp:docPr id="2" name="Picture 2"/>
+            <wp:cNvGraphicFramePr>
+              <a:graphicFrameLocks xmlns:a="http://schemas.openxmlformats.org/drawingml/2006/main" noChangeAspect="1"/>
+            </wp:cNvGraphicFramePr>
+            <a:graphic xmlns:a="http://schemas.openxmlformats.org/drawingml/2006/main">
+              <a:graphicData uri="http://schemas.openxmlformats.org/drawingml/2006/picture">
+                <pic:pic xmlns:pic="http://schemas.openxmlformats.org/drawingml/2006/picture">
+                  <pic:nvPicPr>
+                    <pic:cNvPr id="0" name="Picture 1"/>
+                    <pic:cNvPicPr>
+                      <a:picLocks noChangeAspect="1" noChangeArrowheads="1"/>
+                    </pic:cNvPicPr>
+                  </pic:nvPicPr>
+                  <pic:blipFill>
+                    <a:blip r:embed="rId5">
+                      <a:extLst>
+                        <a:ext uri="{28A0092B-C50C-407E-A947-70E740481C1C}">
+                          <a14:useLocalDpi xmlns:a14="http://schemas.microsoft.com/office/drawing/2010/main" val="0"/>
+                        </a:ext>
+                      </a:extLst>
+                    </a:blip>
+                    <a:srcRect/>
+                    <a:stretch>
+                      <a:fillRect/>
+                    </a:stretch>
+                  </pic:blipFill>
+                  <pic:spPr bwMode="auto">
+                    <a:xfrm>
+                      <a:off x="0" y="0"/>
+                      <a:ext cx="4017645" cy="2781300"/>
+                    </a:xfrm>
+                    <a:prstGeom prst="rect">
+                      <a:avLst/>
+                    </a:prstGeom>
+                    <a:noFill/>
+                    <a:ln>
+                      <a:noFill/>
+                    </a:ln>
+                  </pic:spPr>
+                </pic:pic>
+              </a:graphicData>
+            </a:graphic>
+          </wp:inline>
+        </w:drawing>
+      </w:r>
+    </w:p>
+    <w:p>
+      <w:pPr>
+        <w:shd w:val="clear" w:color="auto" w:fill="F7F9FA"/>
+        <w:tabs>
+          <w:tab w:val="left" w:pos="916"/>
+          <w:tab w:val="left" w:pos="1832"/>
+          <w:tab w:val="left" w:pos="2748"/>
+          <w:tab w:val="left" w:pos="3664"/>
+          <w:tab w:val="left" w:pos="4580"/>
+          <w:tab w:val="left" w:pos="5496"/>
+          <w:tab w:val="left" w:pos="6412"/>
+          <w:tab w:val="left" w:pos="7328"/>
+          <w:tab w:val="left" w:pos="8244"/>
+          <w:tab w:val="left" w:pos="9160"/>
+          <w:tab w:val="left" w:pos="10076"/>
+          <w:tab w:val="left" w:pos="10992"/>
+          <w:tab w:val="left" w:pos="11908"/>
+          <w:tab w:val="left" w:pos="12824"/>
+          <w:tab w:val="left" w:pos="13740"/>
+          <w:tab w:val="left" w:pos="14656"/>
+        </w:tabs>
+        <w:spacing w:after="240" w:line="240" w:lineRule="auto"/>
+        <w:rPr>
+          <w:rFonts w:ascii="Consolas" w:eastAsia="Times New Roman" w:hAnsi="Consolas" w:cs="Courier New"/>
+          <w:color w:val="263238"/>
+          <w:sz w:val="20"/>
+          <w:szCs w:val="20"/>
+          <w:lang w:eastAsia="en-IN"/>
+        </w:rPr>
+      </w:pPr>
+      <w:r>
+        <w:rPr>
+          <w:rFonts w:ascii="Consolas" w:eastAsia="Times New Roman" w:hAnsi="Consolas" w:cs="Courier New"/>
+          <w:b/>
+          <w:bCs/>
+          <w:color w:val="263238"/>
+          <w:sz w:val="20"/>
+          <w:szCs w:val="20"/>
+          <w:lang w:eastAsia="en-IN"/>
+        </w:rPr>
+        <w:t>Input:</w:t>
+      </w:r>
+      <w:r>
+        <w:rPr>
+          <w:rFonts w:ascii="Consolas" w:eastAsia="Times New Roman" w:hAnsi="Consolas" w:cs="Courier New"/>
+          <w:color w:val="263238"/>
+          <w:sz w:val="20"/>
+          <w:szCs w:val="20"/>
+          <w:lang w:eastAsia="en-IN"/>
+        </w:rPr>
+        <w:t xml:space="preserve"> root = [3,9,20,null,null,15,7]</w:t>
+      </w:r>
+    </w:p>
+    <w:p>
+      <w:pPr>
+        <w:shd w:val="clear" w:color="auto" w:fill="F7F9FA"/>
+        <w:tabs>
+          <w:tab w:val="left" w:pos="916"/>
+          <w:tab w:val="left" w:pos="1832"/>
+          <w:tab w:val="left" w:pos="2748"/>
+          <w:tab w:val="left" w:pos="3664"/>
+          <w:tab w:val="left" w:pos="4580"/>
+          <w:tab w:val="left" w:pos="5496"/>
+          <w:tab w:val="left" w:pos="6412"/>
+          <w:tab w:val="left" w:pos="7328"/>
+          <w:tab w:val="left" w:pos="8244"/>
+          <w:tab w:val="left" w:pos="9160"/>
+          <w:tab w:val="left" w:pos="10076"/>
+          <w:tab w:val="left" w:pos="10992"/>
+          <w:tab w:val="left" w:pos="11908"/>
+          <w:tab w:val="left" w:pos="12824"/>
+          <w:tab w:val="left" w:pos="13740"/>
+          <w:tab w:val="left" w:pos="14656"/>
+        </w:tabs>
+        <w:spacing w:after="240" w:line="240" w:lineRule="auto"/>
+        <w:rPr>
+          <w:rFonts w:ascii="Consolas" w:eastAsia="Times New Roman" w:hAnsi="Consolas" w:cs="Courier New"/>
+          <w:color w:val="263238"/>
+          <w:sz w:val="20"/>
+          <w:szCs w:val="20"/>
+          <w:lang w:eastAsia="en-IN"/>
+        </w:rPr>
+      </w:pPr>
+      <w:r>
+        <w:rPr>
+          <w:rFonts w:ascii="Consolas" w:eastAsia="Times New Roman" w:hAnsi="Consolas" w:cs="Courier New"/>
+          <w:b/>
+          <w:bCs/>
+          <w:color w:val="263238"/>
+          <w:sz w:val="20"/>
+          <w:szCs w:val="20"/>
+          <w:lang w:eastAsia="en-IN"/>
+        </w:rPr>
+        <w:t>Output:</w:t>
+      </w:r>
+      <w:r>
+        <w:rPr>
+          <w:rFonts w:ascii="Consolas" w:eastAsia="Times New Roman" w:hAnsi="Consolas" w:cs="Courier New"/>
+          <w:color w:val="263238"/>
+          <w:sz w:val="20"/>
+          <w:szCs w:val="20"/>
+          <w:lang w:eastAsia="en-IN"/>
+        </w:rPr>
+        <w:t xml:space="preserve"> 3</w:t>
+      </w:r>
+    </w:p>
+    <w:p>
+      <w:pPr>
+        <w:shd w:val="clear" w:color="auto" w:fill="FFFFFF"/>
+        <w:spacing w:after="240" w:line="240" w:lineRule="auto"/>
+        <w:rPr>
+          <w:rFonts w:ascii="Segoe UI" w:eastAsia="Times New Roman" w:hAnsi="Segoe UI" w:cs="Segoe UI"/>
+          <w:color w:val="263238"/>
+          <w:sz w:val="21"/>
+          <w:szCs w:val="21"/>
+          <w:lang w:eastAsia="en-IN"/>
+        </w:rPr>
+      </w:pPr>
+      <w:r>
+        <w:rPr>
+          <w:rFonts w:ascii="Segoe UI" w:eastAsia="Times New Roman" w:hAnsi="Segoe UI" w:cs="Segoe UI"/>
+          <w:b/>
+          <w:bCs/>
+          <w:color w:val="263238"/>
+          <w:sz w:val="21"/>
+          <w:szCs w:val="21"/>
+          <w:lang w:eastAsia="en-IN"/>
+        </w:rPr>
+        <w:t>Example 2:</w:t>
+      </w:r>
+    </w:p>
+    <w:p>
+      <w:pPr>
+        <w:shd w:val="clear" w:color="auto" w:fill="F7F9FA"/>
+        <w:tabs>
+          <w:tab w:val="left" w:pos="916"/>
+          <w:tab w:val="left" w:pos="1832"/>
+          <w:tab w:val="left" w:pos="2748"/>
+          <w:tab w:val="left" w:pos="3664"/>
+          <w:tab w:val="left" w:pos="4580"/>
+          <w:tab w:val="left" w:pos="5496"/>
+          <w:tab w:val="left" w:pos="6412"/>
+          <w:tab w:val="left" w:pos="7328"/>
+          <w:tab w:val="left" w:pos="8244"/>
+          <w:tab w:val="left" w:pos="9160"/>
+          <w:tab w:val="left" w:pos="10076"/>
+          <w:tab w:val="left" w:pos="10992"/>
+          <w:tab w:val="left" w:pos="11908"/>
+          <w:tab w:val="left" w:pos="12824"/>
+          <w:tab w:val="left" w:pos="13740"/>
+          <w:tab w:val="left" w:pos="14656"/>
+        </w:tabs>
+        <w:spacing w:after="240" w:line="240" w:lineRule="auto"/>
+        <w:rPr>
+          <w:rFonts w:ascii="Consolas" w:eastAsia="Times New Roman" w:hAnsi="Consolas" w:cs="Courier New"/>
+          <w:color w:val="263238"/>
+          <w:sz w:val="20"/>
+          <w:szCs w:val="20"/>
+          <w:lang w:eastAsia="en-IN"/>
+        </w:rPr>
+      </w:pPr>
+      <w:r>
+        <w:rPr>
+          <w:rFonts w:ascii="Consolas" w:eastAsia="Times New Roman" w:hAnsi="Consolas" w:cs="Courier New"/>
+          <w:b/>
+          <w:bCs/>
+          <w:color w:val="263238"/>
+          <w:sz w:val="20"/>
+          <w:szCs w:val="20"/>
+          <w:lang w:eastAsia="en-IN"/>
+        </w:rPr>
+        <w:t>Input:</w:t>
+      </w:r>
+      <w:r>
+        <w:rPr>
+          <w:rFonts w:ascii="Consolas" w:eastAsia="Times New Roman" w:hAnsi="Consolas" w:cs="Courier New"/>
+          <w:color w:val="263238"/>
+          <w:sz w:val="20"/>
+          <w:szCs w:val="20"/>
+          <w:lang w:eastAsia="en-IN"/>
+        </w:rPr>
+        <w:t xml:space="preserve"> root = [1,null,2]</w:t>
+      </w:r>
+    </w:p>
+    <w:p>
+      <w:pPr>
+        <w:shd w:val="clear" w:color="auto" w:fill="F7F9FA"/>
+        <w:tabs>
+          <w:tab w:val="left" w:pos="916"/>
+          <w:tab w:val="left" w:pos="1832"/>
+          <w:tab w:val="left" w:pos="2748"/>
+          <w:tab w:val="left" w:pos="3664"/>
+          <w:tab w:val="left" w:pos="4580"/>
+          <w:tab w:val="left" w:pos="5496"/>
+          <w:tab w:val="left" w:pos="6412"/>
+          <w:tab w:val="left" w:pos="7328"/>
+          <w:tab w:val="left" w:pos="8244"/>
+          <w:tab w:val="left" w:pos="9160"/>
+          <w:tab w:val="left" w:pos="10076"/>
+          <w:tab w:val="left" w:pos="10992"/>
+          <w:tab w:val="left" w:pos="11908"/>
+          <w:tab w:val="left" w:pos="12824"/>
+          <w:tab w:val="left" w:pos="13740"/>
+          <w:tab w:val="left" w:pos="14656"/>
+        </w:tabs>
+        <w:spacing w:after="240" w:line="240" w:lineRule="auto"/>
+        <w:rPr>
+          <w:rFonts w:ascii="Consolas" w:eastAsia="Times New Roman" w:hAnsi="Consolas" w:cs="Courier New"/>
+          <w:color w:val="263238"/>
+          <w:sz w:val="20"/>
+          <w:szCs w:val="20"/>
+          <w:lang w:eastAsia="en-IN"/>
+        </w:rPr>
+      </w:pPr>
+      <w:r>
+        <w:rPr>
+          <w:rFonts w:ascii="Consolas" w:eastAsia="Times New Roman" w:hAnsi="Consolas" w:cs="Courier New"/>
+          <w:b/>
+          <w:bCs/>
+          <w:color w:val="263238"/>
+          <w:sz w:val="20"/>
+          <w:szCs w:val="20"/>
+          <w:lang w:eastAsia="en-IN"/>
+        </w:rPr>
+        <w:t>Output:</w:t>
+      </w:r>
+      <w:r>
+        <w:rPr>
+          <w:rFonts w:ascii="Consolas" w:eastAsia="Times New Roman" w:hAnsi="Consolas" w:cs="Courier New"/>
+          <w:color w:val="263238"/>
+          <w:sz w:val="20"/>
+          <w:szCs w:val="20"/>
+          <w:lang w:eastAsia="en-IN"/>
+        </w:rPr>
+        <w:t xml:space="preserve"> 2</w:t>
+      </w:r>
+    </w:p>
+    <w:p>
+      <w:r>
+        <w:t xml:space="preserve">var </w:t>
+      </w:r>
+      <w:proofErr w:type="spellStart"/>
+      <w:r>
+        <w:t>maxDepth</w:t>
+      </w:r>
+      <w:proofErr w:type="spellEnd"/>
+      <w:r>
+        <w:t xml:space="preserve"> = function(root) {</w:t>
+      </w:r>
+    </w:p>
+    <w:p>
+      <w:r>
+        <w:t xml:space="preserve">    </w:t>
+      </w:r>
+    </w:p>
+    <w:p>
+      <w:r>
+        <w:t xml:space="preserve">   if(!root){</w:t>
+      </w:r>
+    </w:p>
+    <w:p>
+      <w:r>
+        <w:t xml:space="preserve">       return 0;</w:t>
+      </w:r>
+    </w:p>
+    <w:p>
+      <w:r>
+        <w:t xml:space="preserve">   } else{     </w:t>
+      </w:r>
+    </w:p>
+    <w:p>
+      <w:r>
+        <w:t xml:space="preserve">       return </w:t>
+      </w:r>
+      <w:proofErr w:type="spellStart"/>
+      <w:r>
+        <w:t>Math.max</w:t>
+      </w:r>
+      <w:proofErr w:type="spellEnd"/>
+      <w:r>
+        <w:t>(</w:t>
+      </w:r>
+      <w:proofErr w:type="spellStart"/>
+      <w:r>
+        <w:t>maxDepth</w:t>
+      </w:r>
+      <w:proofErr w:type="spellEnd"/>
+      <w:r>
+        <w:t>(</w:t>
+      </w:r>
+      <w:proofErr w:type="spellStart"/>
+      <w:r>
+        <w:t>root.left</w:t>
+      </w:r>
+      <w:proofErr w:type="spellEnd"/>
+      <w:r>
+        <w:t>)+1,maxDepth(</w:t>
+      </w:r>
+      <w:proofErr w:type="spellStart"/>
+      <w:r>
+        <w:t>root.right</w:t>
+      </w:r>
+      <w:proofErr w:type="spellEnd"/>
+      <w:r>
+        <w:t>)+1)</w:t>
+      </w:r>
+    </w:p>
+    <w:p>
+      <w:r>
+        <w:t xml:space="preserve">   }    </w:t>
+      </w:r>
+    </w:p>
+    <w:p>
+      <w:r>
+        <w:t>};</w:t>
       </w:r>
     </w:p>
     <w:sectPr>

</xml_diff>